<commit_message>
aun no se ve reflejado en mongoDB
</commit_message>
<xml_diff>
--- a/evidencia gestion-empleados.docx
+++ b/evidencia gestion-empleados.docx
@@ -10,6 +10,9 @@
       </w:r>
     </w:p>
     <w:p>
+      <w:pPr>
+        <w:jc w:val="center"/>
+      </w:pPr>
       <w:r>
         <w:drawing>
           <wp:inline distT="0" distB="0" distL="0" distR="0" wp14:anchorId="591C6270" wp14:editId="0F0C1CCC">
@@ -47,6 +50,140 @@
                         <a14:shadowObscured xmlns:a14="http://schemas.microsoft.com/office/drawing/2010/main"/>
                       </a:ext>
                     </a:extLst>
+                  </pic:spPr>
+                </pic:pic>
+              </a:graphicData>
+            </a:graphic>
+          </wp:inline>
+        </w:drawing>
+      </w:r>
+    </w:p>
+    <w:p>
+      <w:r>
+        <w:drawing>
+          <wp:inline distT="0" distB="0" distL="0" distR="0" wp14:anchorId="38317051" wp14:editId="58D4D700">
+            <wp:extent cx="5612130" cy="1539240"/>
+            <wp:effectExtent l="0" t="0" r="7620" b="3810"/>
+            <wp:docPr id="4" name="Imagen 4"/>
+            <wp:cNvGraphicFramePr>
+              <a:graphicFrameLocks xmlns:a="http://schemas.openxmlformats.org/drawingml/2006/main" noChangeAspect="1"/>
+            </wp:cNvGraphicFramePr>
+            <a:graphic xmlns:a="http://schemas.openxmlformats.org/drawingml/2006/main">
+              <a:graphicData uri="http://schemas.openxmlformats.org/drawingml/2006/picture">
+                <pic:pic xmlns:pic="http://schemas.openxmlformats.org/drawingml/2006/picture">
+                  <pic:nvPicPr>
+                    <pic:cNvPr id="1" name=""/>
+                    <pic:cNvPicPr/>
+                  </pic:nvPicPr>
+                  <pic:blipFill rotWithShape="1">
+                    <a:blip r:embed="rId5"/>
+                    <a:srcRect b="74185"/>
+                    <a:stretch/>
+                  </pic:blipFill>
+                  <pic:spPr bwMode="auto">
+                    <a:xfrm>
+                      <a:off x="0" y="0"/>
+                      <a:ext cx="5612130" cy="1539240"/>
+                    </a:xfrm>
+                    <a:prstGeom prst="rect">
+                      <a:avLst/>
+                    </a:prstGeom>
+                    <a:ln>
+                      <a:noFill/>
+                    </a:ln>
+                    <a:extLst>
+                      <a:ext uri="{53640926-AAD7-44D8-BBD7-CCE9431645EC}">
+                        <a14:shadowObscured xmlns:a14="http://schemas.microsoft.com/office/drawing/2010/main"/>
+                      </a:ext>
+                    </a:extLst>
+                  </pic:spPr>
+                </pic:pic>
+              </a:graphicData>
+            </a:graphic>
+          </wp:inline>
+        </w:drawing>
+      </w:r>
+    </w:p>
+    <w:p/>
+    <w:p>
+      <w:r>
+        <w:t>Guardar en repositorio</w:t>
+      </w:r>
+    </w:p>
+    <w:p>
+      <w:r>
+        <w:lastRenderedPageBreak/>
+        <w:drawing>
+          <wp:inline distT="0" distB="0" distL="0" distR="0" wp14:anchorId="5704A879" wp14:editId="5668117F">
+            <wp:extent cx="5612130" cy="2981325"/>
+            <wp:effectExtent l="0" t="0" r="7620" b="9525"/>
+            <wp:docPr id="3" name="Imagen 3"/>
+            <wp:cNvGraphicFramePr>
+              <a:graphicFrameLocks xmlns:a="http://schemas.openxmlformats.org/drawingml/2006/main" noChangeAspect="1"/>
+            </wp:cNvGraphicFramePr>
+            <a:graphic xmlns:a="http://schemas.openxmlformats.org/drawingml/2006/main">
+              <a:graphicData uri="http://schemas.openxmlformats.org/drawingml/2006/picture">
+                <pic:pic xmlns:pic="http://schemas.openxmlformats.org/drawingml/2006/picture">
+                  <pic:nvPicPr>
+                    <pic:cNvPr id="1" name=""/>
+                    <pic:cNvPicPr/>
+                  </pic:nvPicPr>
+                  <pic:blipFill>
+                    <a:blip r:embed="rId6"/>
+                    <a:stretch>
+                      <a:fillRect/>
+                    </a:stretch>
+                  </pic:blipFill>
+                  <pic:spPr>
+                    <a:xfrm>
+                      <a:off x="0" y="0"/>
+                      <a:ext cx="5612130" cy="2981325"/>
+                    </a:xfrm>
+                    <a:prstGeom prst="rect">
+                      <a:avLst/>
+                    </a:prstGeom>
+                  </pic:spPr>
+                </pic:pic>
+              </a:graphicData>
+            </a:graphic>
+          </wp:inline>
+        </w:drawing>
+      </w:r>
+    </w:p>
+    <w:p>
+      <w:pPr>
+        <w:jc w:val="center"/>
+      </w:pPr>
+      <w:r>
+        <w:drawing>
+          <wp:inline distT="0" distB="0" distL="0" distR="0" wp14:anchorId="719D2ED5" wp14:editId="4CAF8D12">
+            <wp:extent cx="3837047" cy="4076700"/>
+            <wp:effectExtent l="0" t="0" r="0" b="0"/>
+            <wp:docPr id="2" name="Imagen 2"/>
+            <wp:cNvGraphicFramePr>
+              <a:graphicFrameLocks xmlns:a="http://schemas.openxmlformats.org/drawingml/2006/main" noChangeAspect="1"/>
+            </wp:cNvGraphicFramePr>
+            <a:graphic xmlns:a="http://schemas.openxmlformats.org/drawingml/2006/main">
+              <a:graphicData uri="http://schemas.openxmlformats.org/drawingml/2006/picture">
+                <pic:pic xmlns:pic="http://schemas.openxmlformats.org/drawingml/2006/picture">
+                  <pic:nvPicPr>
+                    <pic:cNvPr id="1" name=""/>
+                    <pic:cNvPicPr/>
+                  </pic:nvPicPr>
+                  <pic:blipFill>
+                    <a:blip r:embed="rId7"/>
+                    <a:stretch>
+                      <a:fillRect/>
+                    </a:stretch>
+                  </pic:blipFill>
+                  <pic:spPr>
+                    <a:xfrm>
+                      <a:off x="0" y="0"/>
+                      <a:ext cx="3844471" cy="4084587"/>
+                    </a:xfrm>
+                    <a:prstGeom prst="rect">
+                      <a:avLst/>
+                    </a:prstGeom>
                   </pic:spPr>
                 </pic:pic>
               </a:graphicData>

</xml_diff>

<commit_message>
vista desde mongo ok
</commit_message>
<xml_diff>
--- a/evidencia gestion-empleados.docx
+++ b/evidencia gestion-empleados.docx
@@ -191,6 +191,82 @@
           </wp:inline>
         </w:drawing>
       </w:r>
+    </w:p>
+    <w:p>
+      <w:pPr>
+        <w:jc w:val="center"/>
+      </w:pPr>
+    </w:p>
+    <w:p>
+      <w:pPr>
+        <w:jc w:val="center"/>
+      </w:pPr>
+      <w:r>
+        <w:t xml:space="preserve">Vista desde </w:t>
+      </w:r>
+      <w:proofErr w:type="spellStart"/>
+      <w:r>
+        <w:t>MongoBD</w:t>
+      </w:r>
+      <w:proofErr w:type="spellEnd"/>
+    </w:p>
+    <w:p>
+      <w:r>
+        <w:br w:type="page"/>
+      </w:r>
+    </w:p>
+    <w:p>
+      <w:pPr>
+        <w:jc w:val="center"/>
+      </w:pPr>
+      <w:r>
+        <w:lastRenderedPageBreak/>
+        <w:drawing>
+          <wp:inline distT="0" distB="0" distL="0" distR="0" wp14:anchorId="4B11D717" wp14:editId="6CEE1C92">
+            <wp:extent cx="5612130" cy="2981325"/>
+            <wp:effectExtent l="0" t="0" r="7620" b="9525"/>
+            <wp:docPr id="5" name="Imagen 5"/>
+            <wp:cNvGraphicFramePr>
+              <a:graphicFrameLocks xmlns:a="http://schemas.openxmlformats.org/drawingml/2006/main" noChangeAspect="1"/>
+            </wp:cNvGraphicFramePr>
+            <a:graphic xmlns:a="http://schemas.openxmlformats.org/drawingml/2006/main">
+              <a:graphicData uri="http://schemas.openxmlformats.org/drawingml/2006/picture">
+                <pic:pic xmlns:pic="http://schemas.openxmlformats.org/drawingml/2006/picture">
+                  <pic:nvPicPr>
+                    <pic:cNvPr id="1" name=""/>
+                    <pic:cNvPicPr/>
+                  </pic:nvPicPr>
+                  <pic:blipFill>
+                    <a:blip r:embed="rId8"/>
+                    <a:stretch>
+                      <a:fillRect/>
+                    </a:stretch>
+                  </pic:blipFill>
+                  <pic:spPr>
+                    <a:xfrm>
+                      <a:off x="0" y="0"/>
+                      <a:ext cx="5612130" cy="2981325"/>
+                    </a:xfrm>
+                    <a:prstGeom prst="rect">
+                      <a:avLst/>
+                    </a:prstGeom>
+                  </pic:spPr>
+                </pic:pic>
+              </a:graphicData>
+            </a:graphic>
+          </wp:inline>
+        </w:drawing>
+      </w:r>
+    </w:p>
+    <w:p>
+      <w:pPr>
+        <w:jc w:val="center"/>
+      </w:pPr>
+    </w:p>
+    <w:p>
+      <w:pPr>
+        <w:jc w:val="center"/>
+      </w:pPr>
     </w:p>
     <w:sectPr>
       <w:pgSz w:w="12240" w:h="15840"/>

</xml_diff>